<commit_message>
Done and Dusted everything completed verified and green flagged by guide
</commit_message>
<xml_diff>
--- a/project report/index.docx
+++ b/project report/index.docx
@@ -407,36 +407,16 @@
         </w:rPr>
         <w:t xml:space="preserve">It is a great pleasure to express my sincere gratitude to </w:t>
       </w:r>
-      <w:proofErr w:type="spellStart"/>
-      <w:proofErr w:type="gramStart"/>
       <w:r>
         <w:rPr>
           <w:rFonts w:ascii="Times New Roman" w:hAnsi="Times New Roman" w:cs="Times New Roman"/>
+          <w:b/>
+          <w:bCs/>
           <w:sz w:val="24"/>
           <w:szCs w:val="24"/>
         </w:rPr>
-        <w:t>Rev.Fr.Bejoy</w:t>
+        <w:t>Rev.Fr.Bejoy Arackal</w:t>
       </w:r>
-      <w:proofErr w:type="spellEnd"/>
-      <w:proofErr w:type="gramEnd"/>
-      <w:r>
-        <w:rPr>
-          <w:rFonts w:ascii="Times New Roman" w:hAnsi="Times New Roman" w:cs="Times New Roman"/>
-          <w:sz w:val="24"/>
-          <w:szCs w:val="24"/>
-        </w:rPr>
-        <w:t xml:space="preserve"> </w:t>
-      </w:r>
-      <w:proofErr w:type="spellStart"/>
-      <w:r>
-        <w:rPr>
-          <w:rFonts w:ascii="Times New Roman" w:hAnsi="Times New Roman" w:cs="Times New Roman"/>
-          <w:sz w:val="24"/>
-          <w:szCs w:val="24"/>
-        </w:rPr>
-        <w:t>Arackal</w:t>
-      </w:r>
-      <w:proofErr w:type="spellEnd"/>
       <w:r>
         <w:rPr>
           <w:rFonts w:ascii="Times New Roman" w:hAnsi="Times New Roman" w:cs="Times New Roman"/>
@@ -445,41 +425,23 @@
         </w:rPr>
         <w:t xml:space="preserve">, Director and </w:t>
       </w:r>
-      <w:proofErr w:type="spellStart"/>
+      <w:r>
+        <w:rPr>
+          <w:rFonts w:ascii="Times New Roman" w:hAnsi="Times New Roman" w:cs="Times New Roman"/>
+          <w:b/>
+          <w:bCs/>
+          <w:sz w:val="24"/>
+          <w:szCs w:val="24"/>
+        </w:rPr>
+        <w:t>Dr.Beshiba Wilson</w:t>
+      </w:r>
       <w:r>
         <w:rPr>
           <w:rFonts w:ascii="Times New Roman" w:hAnsi="Times New Roman" w:cs="Times New Roman"/>
           <w:sz w:val="24"/>
           <w:szCs w:val="24"/>
         </w:rPr>
-        <w:t>Dr.Beshiba</w:t>
-      </w:r>
-      <w:proofErr w:type="spellEnd"/>
-      <w:r>
-        <w:rPr>
-          <w:rFonts w:ascii="Times New Roman" w:hAnsi="Times New Roman" w:cs="Times New Roman"/>
-          <w:sz w:val="24"/>
-          <w:szCs w:val="24"/>
-        </w:rPr>
-        <w:t xml:space="preserve"> Wilson, Principal Lourdes </w:t>
-      </w:r>
-      <w:proofErr w:type="spellStart"/>
-      <w:r>
-        <w:rPr>
-          <w:rFonts w:ascii="Times New Roman" w:hAnsi="Times New Roman" w:cs="Times New Roman"/>
-          <w:sz w:val="24"/>
-          <w:szCs w:val="24"/>
-        </w:rPr>
-        <w:t>Matha</w:t>
-      </w:r>
-      <w:proofErr w:type="spellEnd"/>
-      <w:r>
-        <w:rPr>
-          <w:rFonts w:ascii="Times New Roman" w:hAnsi="Times New Roman" w:cs="Times New Roman"/>
-          <w:sz w:val="24"/>
-          <w:szCs w:val="24"/>
-        </w:rPr>
-        <w:t xml:space="preserve"> College of Science and Technology for permitting to do this project with the fullest spirit. </w:t>
+        <w:t xml:space="preserve">, Principal Lourdes Matha College of Science and Technology for permitting to do this project with the fullest spirit. </w:t>
       </w:r>
     </w:p>
     <w:p>
@@ -509,59 +471,23 @@
         </w:rPr>
         <w:t xml:space="preserve">I am highly obliged to </w:t>
       </w:r>
-      <w:proofErr w:type="spellStart"/>
+      <w:r>
+        <w:rPr>
+          <w:rFonts w:ascii="Times New Roman" w:hAnsi="Times New Roman" w:cs="Times New Roman"/>
+          <w:b/>
+          <w:bCs/>
+          <w:sz w:val="24"/>
+          <w:szCs w:val="24"/>
+        </w:rPr>
+        <w:t>Prof.Bismi K charleys</w:t>
+      </w:r>
       <w:r>
         <w:rPr>
           <w:rFonts w:ascii="Times New Roman" w:hAnsi="Times New Roman" w:cs="Times New Roman"/>
           <w:sz w:val="24"/>
           <w:szCs w:val="24"/>
         </w:rPr>
-        <w:t>Prof.Bismi</w:t>
-      </w:r>
-      <w:proofErr w:type="spellEnd"/>
-      <w:r>
-        <w:rPr>
-          <w:rFonts w:ascii="Times New Roman" w:hAnsi="Times New Roman" w:cs="Times New Roman"/>
-          <w:sz w:val="24"/>
-          <w:szCs w:val="24"/>
-        </w:rPr>
-        <w:t xml:space="preserve"> K </w:t>
-      </w:r>
-      <w:proofErr w:type="spellStart"/>
-      <w:r>
-        <w:rPr>
-          <w:rFonts w:ascii="Times New Roman" w:hAnsi="Times New Roman" w:cs="Times New Roman"/>
-          <w:sz w:val="24"/>
-          <w:szCs w:val="24"/>
-        </w:rPr>
-        <w:t>charleys</w:t>
-      </w:r>
-      <w:proofErr w:type="spellEnd"/>
-      <w:r>
-        <w:rPr>
-          <w:rFonts w:ascii="Times New Roman" w:hAnsi="Times New Roman" w:cs="Times New Roman"/>
-          <w:sz w:val="24"/>
-          <w:szCs w:val="24"/>
-        </w:rPr>
-        <w:t xml:space="preserve"> Head of the Department of Computer Applications of Lourdes </w:t>
-      </w:r>
-      <w:proofErr w:type="spellStart"/>
-      <w:r>
-        <w:rPr>
-          <w:rFonts w:ascii="Times New Roman" w:hAnsi="Times New Roman" w:cs="Times New Roman"/>
-          <w:sz w:val="24"/>
-          <w:szCs w:val="24"/>
-        </w:rPr>
-        <w:t>Matha</w:t>
-      </w:r>
-      <w:proofErr w:type="spellEnd"/>
-      <w:r>
-        <w:rPr>
-          <w:rFonts w:ascii="Times New Roman" w:hAnsi="Times New Roman" w:cs="Times New Roman"/>
-          <w:sz w:val="24"/>
-          <w:szCs w:val="24"/>
-        </w:rPr>
-        <w:t xml:space="preserve"> College of Science and Technology, for being the source of inspiration throughout the course and for her valuable guidance.</w:t>
+        <w:t xml:space="preserve"> Head of the Department of Computer Applications of Lourdes Matha College of Science and Technology, for being the source of inspiration throughout the course and for her valuable guidance.</w:t>
       </w:r>
     </w:p>
     <w:p>
@@ -591,59 +517,23 @@
         </w:rPr>
         <w:t xml:space="preserve">With heart full of thanks, I would like to take up this opportunity to wish my Internal guide </w:t>
       </w:r>
-      <w:proofErr w:type="spellStart"/>
+      <w:r>
+        <w:rPr>
+          <w:rFonts w:ascii="Times New Roman" w:hAnsi="Times New Roman" w:cs="Times New Roman"/>
+          <w:b/>
+          <w:bCs/>
+          <w:sz w:val="24"/>
+          <w:szCs w:val="24"/>
+        </w:rPr>
+        <w:t>Prof.Bismi K charleys</w:t>
+      </w:r>
       <w:r>
         <w:rPr>
           <w:rFonts w:ascii="Times New Roman" w:hAnsi="Times New Roman" w:cs="Times New Roman"/>
           <w:sz w:val="24"/>
           <w:szCs w:val="24"/>
         </w:rPr>
-        <w:t>Prof.Bismi</w:t>
-      </w:r>
-      <w:proofErr w:type="spellEnd"/>
-      <w:r>
-        <w:rPr>
-          <w:rFonts w:ascii="Times New Roman" w:hAnsi="Times New Roman" w:cs="Times New Roman"/>
-          <w:sz w:val="24"/>
-          <w:szCs w:val="24"/>
-        </w:rPr>
-        <w:t xml:space="preserve"> K </w:t>
-      </w:r>
-      <w:proofErr w:type="spellStart"/>
-      <w:r>
-        <w:rPr>
-          <w:rFonts w:ascii="Times New Roman" w:hAnsi="Times New Roman" w:cs="Times New Roman"/>
-          <w:sz w:val="24"/>
-          <w:szCs w:val="24"/>
-        </w:rPr>
-        <w:t>charleys</w:t>
-      </w:r>
-      <w:proofErr w:type="spellEnd"/>
-      <w:r>
-        <w:rPr>
-          <w:rFonts w:ascii="Times New Roman" w:hAnsi="Times New Roman" w:cs="Times New Roman"/>
-          <w:sz w:val="24"/>
-          <w:szCs w:val="24"/>
-        </w:rPr>
-        <w:t xml:space="preserve">, Assistant </w:t>
-      </w:r>
-      <w:proofErr w:type="gramStart"/>
-      <w:r>
-        <w:rPr>
-          <w:rFonts w:ascii="Times New Roman" w:hAnsi="Times New Roman" w:cs="Times New Roman"/>
-          <w:sz w:val="24"/>
-          <w:szCs w:val="24"/>
-        </w:rPr>
-        <w:t>Professor</w:t>
-      </w:r>
-      <w:proofErr w:type="gramEnd"/>
-      <w:r>
-        <w:rPr>
-          <w:rFonts w:ascii="Times New Roman" w:hAnsi="Times New Roman" w:cs="Times New Roman"/>
-          <w:sz w:val="24"/>
-          <w:szCs w:val="24"/>
-        </w:rPr>
-        <w:t xml:space="preserve"> and all staffs of Department of Computer Applications for their endless support, encouragements and suggestions in various stages of the development of this project.</w:t>
+        <w:t>, Assistant Professor and all staffs of Department of Computer Applications for their endless support, encouragements and suggestions in various stages of the development of this project.</w:t>
       </w:r>
     </w:p>
     <w:p>
@@ -687,43 +577,7 @@
           <w:sz w:val="24"/>
           <w:szCs w:val="24"/>
         </w:rPr>
-        <w:t xml:space="preserve">love and gratitude, I thank every unknown member of numerous amounts of open-source communities for all the selfless works and contributions </w:t>
-      </w:r>
-      <w:proofErr w:type="gramStart"/>
-      <w:r>
-        <w:rPr>
-          <w:rFonts w:ascii="Times New Roman" w:hAnsi="Times New Roman" w:cs="Times New Roman"/>
-          <w:sz w:val="24"/>
-          <w:szCs w:val="24"/>
-        </w:rPr>
-        <w:t>they’ve</w:t>
-      </w:r>
-      <w:proofErr w:type="gramEnd"/>
-      <w:r>
-        <w:rPr>
-          <w:rFonts w:ascii="Times New Roman" w:hAnsi="Times New Roman" w:cs="Times New Roman"/>
-          <w:sz w:val="24"/>
-          <w:szCs w:val="24"/>
-        </w:rPr>
-        <w:t xml:space="preserve"> made. Without them and their help, I </w:t>
-      </w:r>
-      <w:proofErr w:type="gramStart"/>
-      <w:r>
-        <w:rPr>
-          <w:rFonts w:ascii="Times New Roman" w:hAnsi="Times New Roman" w:cs="Times New Roman"/>
-          <w:sz w:val="24"/>
-          <w:szCs w:val="24"/>
-        </w:rPr>
-        <w:t>wouldn’t</w:t>
-      </w:r>
-      <w:proofErr w:type="gramEnd"/>
-      <w:r>
-        <w:rPr>
-          <w:rFonts w:ascii="Times New Roman" w:hAnsi="Times New Roman" w:cs="Times New Roman"/>
-          <w:sz w:val="24"/>
-          <w:szCs w:val="24"/>
-        </w:rPr>
-        <w:t xml:space="preserve"> have made it here.</w:t>
+        <w:t>love and gratitude, I thank every unknown member of numerous amounts of open-source communities for all the selfless works and contributions they’ve made. Without them and their help, I wouldn’t have made it here.</w:t>
       </w:r>
       <w:r>
         <w:rPr>
@@ -980,6 +834,14 @@
                 <w:sz w:val="24"/>
                 <w:szCs w:val="24"/>
               </w:rPr>
+              <w:t>1.</w:t>
+            </w:r>
+            <w:r>
+              <w:rPr>
+                <w:rFonts w:ascii="Times New Roman" w:hAnsi="Times New Roman" w:cs="Times New Roman"/>
+                <w:sz w:val="24"/>
+                <w:szCs w:val="24"/>
+              </w:rPr>
               <w:t>INTRODUCTION</w:t>
             </w:r>
           </w:p>
@@ -1192,6 +1054,14 @@
                 <w:sz w:val="24"/>
                 <w:szCs w:val="24"/>
               </w:rPr>
+              <w:t>2.</w:t>
+            </w:r>
+            <w:r>
+              <w:rPr>
+                <w:rFonts w:ascii="Times New Roman" w:hAnsi="Times New Roman" w:cs="Times New Roman"/>
+                <w:sz w:val="24"/>
+                <w:szCs w:val="24"/>
+              </w:rPr>
               <w:t>LITERATURE SURVEY</w:t>
             </w:r>
           </w:p>
@@ -1457,6 +1327,14 @@
                 <w:sz w:val="24"/>
                 <w:szCs w:val="24"/>
               </w:rPr>
+              <w:t>3.</w:t>
+            </w:r>
+            <w:r>
+              <w:rPr>
+                <w:rFonts w:ascii="Times New Roman" w:hAnsi="Times New Roman" w:cs="Times New Roman"/>
+                <w:sz w:val="24"/>
+                <w:szCs w:val="24"/>
+              </w:rPr>
               <w:t>OVERALL DESCRIPTION</w:t>
             </w:r>
           </w:p>
@@ -2034,6 +1912,14 @@
                 <w:szCs w:val="24"/>
               </w:rPr>
             </w:pPr>
+            <w:r>
+              <w:rPr>
+                <w:rFonts w:ascii="Times New Roman" w:hAnsi="Times New Roman" w:cs="Times New Roman"/>
+                <w:sz w:val="24"/>
+                <w:szCs w:val="24"/>
+              </w:rPr>
+              <w:t>4.</w:t>
+            </w:r>
             <w:r>
               <w:rPr>
                 <w:rFonts w:ascii="Times New Roman" w:hAnsi="Times New Roman" w:cs="Times New Roman"/>
@@ -2579,6 +2465,14 @@
                 <w:sz w:val="24"/>
                 <w:szCs w:val="24"/>
               </w:rPr>
+              <w:t>5.</w:t>
+            </w:r>
+            <w:r>
+              <w:rPr>
+                <w:rFonts w:ascii="Times New Roman" w:hAnsi="Times New Roman" w:cs="Times New Roman"/>
+                <w:sz w:val="24"/>
+                <w:szCs w:val="24"/>
+              </w:rPr>
               <w:t>DESIGN</w:t>
             </w:r>
           </w:p>
@@ -3056,6 +2950,14 @@
                 <w:sz w:val="24"/>
                 <w:szCs w:val="24"/>
               </w:rPr>
+              <w:t>6.</w:t>
+            </w:r>
+            <w:r>
+              <w:rPr>
+                <w:rFonts w:ascii="Times New Roman" w:hAnsi="Times New Roman" w:cs="Times New Roman"/>
+                <w:sz w:val="24"/>
+                <w:szCs w:val="24"/>
+              </w:rPr>
               <w:t>FUNCTIONAL AND NON-FUNCTIONAL REQUIREMENTS</w:t>
             </w:r>
           </w:p>
@@ -3262,6 +3164,14 @@
                 <w:szCs w:val="24"/>
               </w:rPr>
             </w:pPr>
+            <w:r>
+              <w:rPr>
+                <w:rFonts w:ascii="Times New Roman" w:hAnsi="Times New Roman" w:cs="Times New Roman"/>
+                <w:sz w:val="24"/>
+                <w:szCs w:val="24"/>
+              </w:rPr>
+              <w:t>7.</w:t>
+            </w:r>
             <w:r>
               <w:rPr>
                 <w:rFonts w:ascii="Times New Roman" w:hAnsi="Times New Roman" w:cs="Times New Roman"/>
@@ -3905,6 +3815,14 @@
                 <w:sz w:val="24"/>
                 <w:szCs w:val="24"/>
               </w:rPr>
+              <w:t>8.</w:t>
+            </w:r>
+            <w:r>
+              <w:rPr>
+                <w:rFonts w:ascii="Times New Roman" w:hAnsi="Times New Roman" w:cs="Times New Roman"/>
+                <w:sz w:val="24"/>
+                <w:szCs w:val="24"/>
+              </w:rPr>
               <w:t>RESULTS AND DISCUSSION</w:t>
             </w:r>
           </w:p>
@@ -4117,6 +4035,14 @@
                 <w:sz w:val="24"/>
                 <w:szCs w:val="24"/>
               </w:rPr>
+              <w:t>9.</w:t>
+            </w:r>
+            <w:r>
+              <w:rPr>
+                <w:rFonts w:ascii="Times New Roman" w:hAnsi="Times New Roman" w:cs="Times New Roman"/>
+                <w:sz w:val="24"/>
+                <w:szCs w:val="24"/>
+              </w:rPr>
               <w:t>CONCLUSION</w:t>
             </w:r>
           </w:p>
@@ -4376,6 +4302,14 @@
                 <w:szCs w:val="24"/>
               </w:rPr>
             </w:pPr>
+            <w:r>
+              <w:rPr>
+                <w:rFonts w:ascii="Times New Roman" w:hAnsi="Times New Roman" w:cs="Times New Roman"/>
+                <w:sz w:val="24"/>
+                <w:szCs w:val="24"/>
+              </w:rPr>
+              <w:t>10.</w:t>
+            </w:r>
             <w:r>
               <w:rPr>
                 <w:rFonts w:ascii="Times New Roman" w:hAnsi="Times New Roman" w:cs="Times New Roman"/>

</xml_diff>